<commit_message>
CSharp Test Exam Unit Test ListMarks
</commit_message>
<xml_diff>
--- a/High-Quality-Code-Part-2/Test Exam/Task/Exam/Tasks.docx
+++ b/High-Quality-Code-Part-2/Test Exam/Task/Exam/Tasks.docx
@@ -3522,6 +3522,7 @@
           <w:rFonts w:ascii="Consolas" w:eastAsia="Times New Roman" w:hAnsi="Consolas" w:cs="Consolas"/>
           <w:color w:val="24292E"/>
           <w:sz w:val="20"/>
+          <w:lang w:val="en-US"/>
         </w:rPr>
       </w:pPr>
       <w:r>
@@ -3559,15 +3560,16 @@
           <w:rFonts w:ascii="Consolas" w:eastAsia="Times New Roman" w:hAnsi="Consolas" w:cs="Consolas"/>
           <w:color w:val="24292E"/>
           <w:sz w:val="20"/>
-        </w:rPr>
-      </w:pPr>
-      <w:r>
-        <w:rPr>
-          <w:rFonts w:ascii="Consolas" w:eastAsia="Times New Roman" w:hAnsi="Consolas" w:cs="Consolas"/>
-          <w:color w:val="24292E"/>
-          <w:sz w:val="20"/>
-        </w:rPr>
-        <w:t>CreateTeacher Gosho Vesheff 2</w:t>
+          <w:lang w:val="en-US"/>
+        </w:rPr>
+      </w:pPr>
+      <w:r>
+        <w:rPr>
+          <w:rFonts w:ascii="Consolas" w:eastAsia="Times New Roman" w:hAnsi="Consolas" w:cs="Consolas"/>
+          <w:color w:val="24292E"/>
+          <w:sz w:val="20"/>
+        </w:rPr>
+        <w:t>CreateStudent Gosho Peshev 9</w:t>
       </w:r>
     </w:p>
     <w:p>
@@ -3604,32 +3606,7 @@
           <w:color w:val="24292E"/>
           <w:sz w:val="20"/>
         </w:rPr>
-        <w:t>TeacherAddMark 0 0 3</w:t>
-      </w:r>
-    </w:p>
-    <w:p>
-      <w:pPr>
-        <w:spacing w:before="360" w:after="240" w:line="240" w:lineRule="auto"/>
-        <w:outlineLvl w:val="3"/>
-        <w:rPr>
-          <w:rFonts w:ascii="Segoe UI" w:eastAsia="Times New Roman" w:hAnsi="Segoe UI" w:cs="Segoe UI"/>
-          <w:b/>
-          <w:bCs/>
-          <w:color w:val="24292E"/>
-          <w:sz w:val="24"/>
-          <w:szCs w:val="24"/>
-        </w:rPr>
-      </w:pPr>
-      <w:r>
-        <w:rPr>
-          <w:rFonts w:ascii="Segoe UI" w:eastAsia="Times New Roman" w:hAnsi="Segoe UI" w:cs="Segoe UI"/>
-          <w:b/>
-          <w:bCs/>
-          <w:color w:val="24292E"/>
-          <w:sz w:val="24"/>
-          <w:szCs w:val="24"/>
-        </w:rPr>
-        <w:t>02. Expected output</w:t>
+        <w:t>CreateTeacher Gosho Vesheff 2</w:t>
       </w:r>
     </w:p>
     <w:p>
@@ -3658,15 +3635,16 @@
           <w:rFonts w:ascii="Consolas" w:eastAsia="Times New Roman" w:hAnsi="Consolas" w:cs="Consolas"/>
           <w:color w:val="24292E"/>
           <w:sz w:val="20"/>
-        </w:rPr>
-      </w:pPr>
-      <w:r>
-        <w:rPr>
-          <w:rFonts w:ascii="Consolas" w:eastAsia="Times New Roman" w:hAnsi="Consolas" w:cs="Consolas"/>
-          <w:color w:val="24292E"/>
-          <w:sz w:val="20"/>
-        </w:rPr>
-        <w:t>A new student with name Pesho Petrov, grade Tenth and ID 0 was created.</w:t>
+          <w:lang w:val="en-US"/>
+        </w:rPr>
+      </w:pPr>
+      <w:r>
+        <w:rPr>
+          <w:rFonts w:ascii="Consolas" w:eastAsia="Times New Roman" w:hAnsi="Consolas" w:cs="Consolas"/>
+          <w:color w:val="24292E"/>
+          <w:sz w:val="20"/>
+        </w:rPr>
+        <w:t>TeacherAddMark 0 0 3</w:t>
       </w:r>
     </w:p>
     <w:p>
@@ -3695,15 +3673,25 @@
           <w:rFonts w:ascii="Consolas" w:eastAsia="Times New Roman" w:hAnsi="Consolas" w:cs="Consolas"/>
           <w:color w:val="24292E"/>
           <w:sz w:val="20"/>
-        </w:rPr>
-      </w:pPr>
-      <w:r>
-        <w:rPr>
-          <w:rFonts w:ascii="Consolas" w:eastAsia="Times New Roman" w:hAnsi="Consolas" w:cs="Consolas"/>
-          <w:color w:val="24292E"/>
-          <w:sz w:val="20"/>
-        </w:rPr>
-        <w:t>A new teacher with name Gosho Vesheff, subject Math and ID 0 was created.</w:t>
+          <w:lang w:val="en-US"/>
+        </w:rPr>
+      </w:pPr>
+      <w:r>
+        <w:rPr>
+          <w:rFonts w:ascii="Consolas" w:eastAsia="Times New Roman" w:hAnsi="Consolas" w:cs="Consolas"/>
+          <w:color w:val="24292E"/>
+          <w:sz w:val="20"/>
+        </w:rPr>
+        <w:t xml:space="preserve">StudentListMarks </w:t>
+      </w:r>
+      <w:r>
+        <w:rPr>
+          <w:rFonts w:ascii="Consolas" w:eastAsia="Times New Roman" w:hAnsi="Consolas" w:cs="Consolas"/>
+          <w:color w:val="24292E"/>
+          <w:sz w:val="20"/>
+          <w:lang w:val="en-US"/>
+        </w:rPr>
+        <w:t>0</w:t>
       </w:r>
     </w:p>
     <w:p>
@@ -3732,16 +3720,9 @@
           <w:rFonts w:ascii="Consolas" w:eastAsia="Times New Roman" w:hAnsi="Consolas" w:cs="Consolas"/>
           <w:color w:val="24292E"/>
           <w:sz w:val="20"/>
-        </w:rPr>
-      </w:pPr>
-      <w:r>
-        <w:rPr>
-          <w:rFonts w:ascii="Consolas" w:eastAsia="Times New Roman" w:hAnsi="Consolas" w:cs="Consolas"/>
-          <w:color w:val="24292E"/>
-          <w:sz w:val="20"/>
-        </w:rPr>
-        <w:t>Teacher Gosho Vesheff added mark 3 to student Pesho Petrov in Math.</w:t>
-      </w:r>
+          <w:lang w:val="en-US"/>
+        </w:rPr>
+      </w:pPr>
     </w:p>
     <w:p>
       <w:pPr>
@@ -3765,7 +3746,7 @@
           <w:sz w:val="24"/>
           <w:szCs w:val="24"/>
         </w:rPr>
-        <w:t>03. Input</w:t>
+        <w:t>02. Expected output</w:t>
       </w:r>
     </w:p>
     <w:p>
@@ -3802,7 +3783,7 @@
           <w:color w:val="24292E"/>
           <w:sz w:val="20"/>
         </w:rPr>
-        <w:t>CreateStudent Pesho Petrov 6</w:t>
+        <w:t>A new student with name Pesho Petrov, grade Tenth and ID 0 was created.</w:t>
       </w:r>
     </w:p>
     <w:p>
@@ -3839,7 +3820,7 @@
           <w:color w:val="24292E"/>
           <w:sz w:val="20"/>
         </w:rPr>
-        <w:t>CreateStudent Gosho Petrov 6</w:t>
+        <w:t>A new teacher with name Gosho Vesheff, subject Math and ID 0 was created.</w:t>
       </w:r>
     </w:p>
     <w:p>
@@ -3876,7 +3857,32 @@
           <w:color w:val="24292E"/>
           <w:sz w:val="20"/>
         </w:rPr>
-        <w:t>CreateTeacher Gosho Vesheff 2</w:t>
+        <w:t>Teacher Gosho Vesheff added mark 3 to student Pesho Petrov in Math.</w:t>
+      </w:r>
+    </w:p>
+    <w:p>
+      <w:pPr>
+        <w:spacing w:before="360" w:after="240" w:line="240" w:lineRule="auto"/>
+        <w:outlineLvl w:val="3"/>
+        <w:rPr>
+          <w:rFonts w:ascii="Segoe UI" w:eastAsia="Times New Roman" w:hAnsi="Segoe UI" w:cs="Segoe UI"/>
+          <w:b/>
+          <w:bCs/>
+          <w:color w:val="24292E"/>
+          <w:sz w:val="24"/>
+          <w:szCs w:val="24"/>
+        </w:rPr>
+      </w:pPr>
+      <w:r>
+        <w:rPr>
+          <w:rFonts w:ascii="Segoe UI" w:eastAsia="Times New Roman" w:hAnsi="Segoe UI" w:cs="Segoe UI"/>
+          <w:b/>
+          <w:bCs/>
+          <w:color w:val="24292E"/>
+          <w:sz w:val="24"/>
+          <w:szCs w:val="24"/>
+        </w:rPr>
+        <w:t>03. Input</w:t>
       </w:r>
     </w:p>
     <w:p>
@@ -3913,32 +3919,7 @@
           <w:color w:val="24292E"/>
           <w:sz w:val="20"/>
         </w:rPr>
-        <w:t>TeacherAddMark 0 1 3</w:t>
-      </w:r>
-    </w:p>
-    <w:p>
-      <w:pPr>
-        <w:spacing w:before="360" w:after="240" w:line="240" w:lineRule="auto"/>
-        <w:outlineLvl w:val="3"/>
-        <w:rPr>
-          <w:rFonts w:ascii="Segoe UI" w:eastAsia="Times New Roman" w:hAnsi="Segoe UI" w:cs="Segoe UI"/>
-          <w:b/>
-          <w:bCs/>
-          <w:color w:val="24292E"/>
-          <w:sz w:val="24"/>
-          <w:szCs w:val="24"/>
-        </w:rPr>
-      </w:pPr>
-      <w:r>
-        <w:rPr>
-          <w:rFonts w:ascii="Segoe UI" w:eastAsia="Times New Roman" w:hAnsi="Segoe UI" w:cs="Segoe UI"/>
-          <w:b/>
-          <w:bCs/>
-          <w:color w:val="24292E"/>
-          <w:sz w:val="24"/>
-          <w:szCs w:val="24"/>
-        </w:rPr>
-        <w:t>03. Expected output</w:t>
+        <w:t>CreateStudent Pesho Petrov 6</w:t>
       </w:r>
     </w:p>
     <w:p>
@@ -3975,7 +3956,7 @@
           <w:color w:val="24292E"/>
           <w:sz w:val="20"/>
         </w:rPr>
-        <w:t>A new student with name Pesho Petrov, grade Sixth and ID 0 was created.</w:t>
+        <w:t>CreateStudent Gosho Petrov 6</w:t>
       </w:r>
     </w:p>
     <w:p>
@@ -4012,7 +3993,7 @@
           <w:color w:val="24292E"/>
           <w:sz w:val="20"/>
         </w:rPr>
-        <w:t>A new student with name Gosho Petrov, grade Sixth and ID 1 was created.</w:t>
+        <w:t>CreateTeacher Gosho Vesheff 2</w:t>
       </w:r>
     </w:p>
     <w:p>
@@ -4049,7 +4030,32 @@
           <w:color w:val="24292E"/>
           <w:sz w:val="20"/>
         </w:rPr>
-        <w:t>A new teacher with name Gosho Vesheff, subject Math and ID 0 was created.</w:t>
+        <w:t>TeacherAddMark 0 1 3</w:t>
+      </w:r>
+    </w:p>
+    <w:p>
+      <w:pPr>
+        <w:spacing w:before="360" w:after="240" w:line="240" w:lineRule="auto"/>
+        <w:outlineLvl w:val="3"/>
+        <w:rPr>
+          <w:rFonts w:ascii="Segoe UI" w:eastAsia="Times New Roman" w:hAnsi="Segoe UI" w:cs="Segoe UI"/>
+          <w:b/>
+          <w:bCs/>
+          <w:color w:val="24292E"/>
+          <w:sz w:val="24"/>
+          <w:szCs w:val="24"/>
+        </w:rPr>
+      </w:pPr>
+      <w:r>
+        <w:rPr>
+          <w:rFonts w:ascii="Segoe UI" w:eastAsia="Times New Roman" w:hAnsi="Segoe UI" w:cs="Segoe UI"/>
+          <w:b/>
+          <w:bCs/>
+          <w:color w:val="24292E"/>
+          <w:sz w:val="24"/>
+          <w:szCs w:val="24"/>
+        </w:rPr>
+        <w:t>03. Expected output</w:t>
       </w:r>
     </w:p>
     <w:p>
@@ -4086,32 +4092,7 @@
           <w:color w:val="24292E"/>
           <w:sz w:val="20"/>
         </w:rPr>
-        <w:t>Teacher Gosho Vesheff added mark 3 to student Gosho Petrov in Math.</w:t>
-      </w:r>
-    </w:p>
-    <w:p>
-      <w:pPr>
-        <w:spacing w:before="360" w:after="240" w:line="240" w:lineRule="auto"/>
-        <w:outlineLvl w:val="3"/>
-        <w:rPr>
-          <w:rFonts w:ascii="Segoe UI" w:eastAsia="Times New Roman" w:hAnsi="Segoe UI" w:cs="Segoe UI"/>
-          <w:b/>
-          <w:bCs/>
-          <w:color w:val="24292E"/>
-          <w:sz w:val="24"/>
-          <w:szCs w:val="24"/>
-        </w:rPr>
-      </w:pPr>
-      <w:r>
-        <w:rPr>
-          <w:rFonts w:ascii="Segoe UI" w:eastAsia="Times New Roman" w:hAnsi="Segoe UI" w:cs="Segoe UI"/>
-          <w:b/>
-          <w:bCs/>
-          <w:color w:val="24292E"/>
-          <w:sz w:val="24"/>
-          <w:szCs w:val="24"/>
-        </w:rPr>
-        <w:t>04. Input</w:t>
+        <w:t>A new student with name Pesho Petrov, grade Sixth and ID 0 was created.</w:t>
       </w:r>
     </w:p>
     <w:p>
@@ -4148,7 +4129,7 @@
           <w:color w:val="24292E"/>
           <w:sz w:val="20"/>
         </w:rPr>
-        <w:t>CreateStudent Pesho Petrov 6</w:t>
+        <w:t>A new student with name Gosho Petrov, grade Sixth and ID 1 was created.</w:t>
       </w:r>
     </w:p>
     <w:p>
@@ -4185,7 +4166,7 @@
           <w:color w:val="24292E"/>
           <w:sz w:val="20"/>
         </w:rPr>
-        <w:t>CreateTeacher Gosho Vesheff 2</w:t>
+        <w:t>A new teacher with name Gosho Vesheff, subject Math and ID 0 was created.</w:t>
       </w:r>
     </w:p>
     <w:p>
@@ -4222,7 +4203,32 @@
           <w:color w:val="24292E"/>
           <w:sz w:val="20"/>
         </w:rPr>
-        <w:t>TeacherAddMark 0 0 3</w:t>
+        <w:t>Teacher Gosho Vesheff added mark 3 to student Gosho Petrov in Math.</w:t>
+      </w:r>
+    </w:p>
+    <w:p>
+      <w:pPr>
+        <w:spacing w:before="360" w:after="240" w:line="240" w:lineRule="auto"/>
+        <w:outlineLvl w:val="3"/>
+        <w:rPr>
+          <w:rFonts w:ascii="Segoe UI" w:eastAsia="Times New Roman" w:hAnsi="Segoe UI" w:cs="Segoe UI"/>
+          <w:b/>
+          <w:bCs/>
+          <w:color w:val="24292E"/>
+          <w:sz w:val="24"/>
+          <w:szCs w:val="24"/>
+        </w:rPr>
+      </w:pPr>
+      <w:r>
+        <w:rPr>
+          <w:rFonts w:ascii="Segoe UI" w:eastAsia="Times New Roman" w:hAnsi="Segoe UI" w:cs="Segoe UI"/>
+          <w:b/>
+          <w:bCs/>
+          <w:color w:val="24292E"/>
+          <w:sz w:val="24"/>
+          <w:szCs w:val="24"/>
+        </w:rPr>
+        <w:t>04. Input</w:t>
       </w:r>
     </w:p>
     <w:p>
@@ -4259,7 +4265,7 @@
           <w:color w:val="24292E"/>
           <w:sz w:val="20"/>
         </w:rPr>
-        <w:t>TeacherAddMark 0 0 2</w:t>
+        <w:t>CreateStudent Pesho Petrov 6</w:t>
       </w:r>
     </w:p>
     <w:p>
@@ -4296,7 +4302,7 @@
           <w:color w:val="24292E"/>
           <w:sz w:val="20"/>
         </w:rPr>
-        <w:t>CreateTeacher Stamat Shop 1</w:t>
+        <w:t>CreateTeacher Gosho Vesheff 2</w:t>
       </w:r>
     </w:p>
     <w:p>
@@ -4333,7 +4339,7 @@
           <w:color w:val="24292E"/>
           <w:sz w:val="20"/>
         </w:rPr>
-        <w:t>CreateStudent Gosho Petrov 6</w:t>
+        <w:t>TeacherAddMark 0 0 3</w:t>
       </w:r>
     </w:p>
     <w:p>
@@ -4370,7 +4376,7 @@
           <w:color w:val="24292E"/>
           <w:sz w:val="20"/>
         </w:rPr>
-        <w:t>TeacherAddMark 1 1 5</w:t>
+        <w:t>TeacherAddMark 0 0 2</w:t>
       </w:r>
     </w:p>
     <w:p>
@@ -4407,7 +4413,7 @@
           <w:color w:val="24292E"/>
           <w:sz w:val="20"/>
         </w:rPr>
-        <w:t>TeacherAddMark 1 1 4</w:t>
+        <w:t>CreateTeacher Stamat Shop 1</w:t>
       </w:r>
     </w:p>
     <w:p>
@@ -4444,7 +4450,7 @@
           <w:color w:val="24292E"/>
           <w:sz w:val="20"/>
         </w:rPr>
-        <w:t>TeacherAddMark 1 0 3</w:t>
+        <w:t>CreateStudent Gosho Petrov 6</w:t>
       </w:r>
     </w:p>
     <w:p>
@@ -4481,7 +4487,7 @@
           <w:color w:val="24292E"/>
           <w:sz w:val="20"/>
         </w:rPr>
-        <w:t>StudentListMarks 0</w:t>
+        <w:t>TeacherAddMark 1 1 5</w:t>
       </w:r>
     </w:p>
     <w:p>
@@ -4518,7 +4524,7 @@
           <w:color w:val="24292E"/>
           <w:sz w:val="20"/>
         </w:rPr>
-        <w:t>RemoveStudent 0</w:t>
+        <w:t>TeacherAddMark 1 1 4</w:t>
       </w:r>
     </w:p>
     <w:p>
@@ -4555,7 +4561,7 @@
           <w:color w:val="24292E"/>
           <w:sz w:val="20"/>
         </w:rPr>
-        <w:t>StudentListMarks 0</w:t>
+        <w:t>TeacherAddMark 1 0 3</w:t>
       </w:r>
     </w:p>
     <w:p>
@@ -4592,7 +4598,7 @@
           <w:color w:val="24292E"/>
           <w:sz w:val="20"/>
         </w:rPr>
-        <w:t>StudentListMarks 1</w:t>
+        <w:t>StudentListMarks 0</w:t>
       </w:r>
     </w:p>
     <w:p>
@@ -4629,32 +4635,7 @@
           <w:color w:val="24292E"/>
           <w:sz w:val="20"/>
         </w:rPr>
-        <w:t>RemoveTeacher 1</w:t>
-      </w:r>
-    </w:p>
-    <w:p>
-      <w:pPr>
-        <w:spacing w:before="360" w:after="240" w:line="240" w:lineRule="auto"/>
-        <w:outlineLvl w:val="3"/>
-        <w:rPr>
-          <w:rFonts w:ascii="Segoe UI" w:eastAsia="Times New Roman" w:hAnsi="Segoe UI" w:cs="Segoe UI"/>
-          <w:b/>
-          <w:bCs/>
-          <w:color w:val="24292E"/>
-          <w:sz w:val="24"/>
-          <w:szCs w:val="24"/>
-        </w:rPr>
-      </w:pPr>
-      <w:r>
-        <w:rPr>
-          <w:rFonts w:ascii="Segoe UI" w:eastAsia="Times New Roman" w:hAnsi="Segoe UI" w:cs="Segoe UI"/>
-          <w:b/>
-          <w:bCs/>
-          <w:color w:val="24292E"/>
-          <w:sz w:val="24"/>
-          <w:szCs w:val="24"/>
-        </w:rPr>
-        <w:t>04. Expected output</w:t>
+        <w:t>RemoveStudent 0</w:t>
       </w:r>
     </w:p>
     <w:p>
@@ -4691,7 +4672,7 @@
           <w:color w:val="24292E"/>
           <w:sz w:val="20"/>
         </w:rPr>
-        <w:t>A new student with name Pesho Petrov, grade Sixth and ID 0 was created.</w:t>
+        <w:t>StudentListMarks 0</w:t>
       </w:r>
     </w:p>
     <w:p>
@@ -4728,7 +4709,7 @@
           <w:color w:val="24292E"/>
           <w:sz w:val="20"/>
         </w:rPr>
-        <w:t>A new teacher with name Gosho Vesheff, subject Math and ID 0 was created.</w:t>
+        <w:t>StudentListMarks 1</w:t>
       </w:r>
     </w:p>
     <w:p>
@@ -4765,7 +4746,32 @@
           <w:color w:val="24292E"/>
           <w:sz w:val="20"/>
         </w:rPr>
-        <w:t>Teacher Gosho Vesheff added mark 3 to student Pesho Petrov in Math.</w:t>
+        <w:t>RemoveTeacher 1</w:t>
+      </w:r>
+    </w:p>
+    <w:p>
+      <w:pPr>
+        <w:spacing w:before="360" w:after="240" w:line="240" w:lineRule="auto"/>
+        <w:outlineLvl w:val="3"/>
+        <w:rPr>
+          <w:rFonts w:ascii="Segoe UI" w:eastAsia="Times New Roman" w:hAnsi="Segoe UI" w:cs="Segoe UI"/>
+          <w:b/>
+          <w:bCs/>
+          <w:color w:val="24292E"/>
+          <w:sz w:val="24"/>
+          <w:szCs w:val="24"/>
+        </w:rPr>
+      </w:pPr>
+      <w:r>
+        <w:rPr>
+          <w:rFonts w:ascii="Segoe UI" w:eastAsia="Times New Roman" w:hAnsi="Segoe UI" w:cs="Segoe UI"/>
+          <w:b/>
+          <w:bCs/>
+          <w:color w:val="24292E"/>
+          <w:sz w:val="24"/>
+          <w:szCs w:val="24"/>
+        </w:rPr>
+        <w:t>04. Expected output</w:t>
       </w:r>
     </w:p>
     <w:p>
@@ -4802,7 +4808,7 @@
           <w:color w:val="24292E"/>
           <w:sz w:val="20"/>
         </w:rPr>
-        <w:t>Teacher Gosho Vesheff added mark 2 to student Pesho Petrov in Math.</w:t>
+        <w:t>A new student with name Pesho Petrov, grade Sixth and ID 0 was created.</w:t>
       </w:r>
     </w:p>
     <w:p>
@@ -4839,7 +4845,7 @@
           <w:color w:val="24292E"/>
           <w:sz w:val="20"/>
         </w:rPr>
-        <w:t>A new teacher with name Stamat Shop, subject English and ID 1 was created.</w:t>
+        <w:t>A new teacher with name Gosho Vesheff, subject Math and ID 0 was created.</w:t>
       </w:r>
     </w:p>
     <w:p>
@@ -4876,7 +4882,7 @@
           <w:color w:val="24292E"/>
           <w:sz w:val="20"/>
         </w:rPr>
-        <w:t>A new student with name Gosho Petrov, grade Sixth and ID 1 was created.</w:t>
+        <w:t>Teacher Gosho Vesheff added mark 3 to student Pesho Petrov in Math.</w:t>
       </w:r>
     </w:p>
     <w:p>
@@ -4913,7 +4919,7 @@
           <w:color w:val="24292E"/>
           <w:sz w:val="20"/>
         </w:rPr>
-        <w:t>Teacher Stamat Shop added mark 5 to student Gosho Petrov in English.</w:t>
+        <w:t>Teacher Gosho Vesheff added mark 2 to student Pesho Petrov in Math.</w:t>
       </w:r>
     </w:p>
     <w:p>
@@ -4950,7 +4956,7 @@
           <w:color w:val="24292E"/>
           <w:sz w:val="20"/>
         </w:rPr>
-        <w:t>Teacher Stamat Shop added mark 4 to student Gosho Petrov in English.</w:t>
+        <w:t>A new teacher with name Stamat Shop, subject English and ID 1 was created.</w:t>
       </w:r>
     </w:p>
     <w:p>
@@ -4987,7 +4993,7 @@
           <w:color w:val="24292E"/>
           <w:sz w:val="20"/>
         </w:rPr>
-        <w:t>Teacher Stamat Shop added mark 3 to student Pesho Petrov in English.</w:t>
+        <w:t>A new student with name Gosho Petrov, grade Sixth and ID 1 was created.</w:t>
       </w:r>
     </w:p>
     <w:p>
@@ -5025,6 +5031,117 @@
           <w:sz w:val="20"/>
         </w:rPr>
         <w:lastRenderedPageBreak/>
+        <w:t>Teacher Stamat Shop added mark 5 to student Gosho Petrov in English.</w:t>
+      </w:r>
+    </w:p>
+    <w:p>
+      <w:pPr>
+        <w:shd w:val="clear" w:color="auto" w:fill="F6F8FA"/>
+        <w:tabs>
+          <w:tab w:val="left" w:pos="916"/>
+          <w:tab w:val="left" w:pos="1832"/>
+          <w:tab w:val="left" w:pos="2748"/>
+          <w:tab w:val="left" w:pos="3664"/>
+          <w:tab w:val="left" w:pos="4580"/>
+          <w:tab w:val="left" w:pos="5496"/>
+          <w:tab w:val="left" w:pos="6412"/>
+          <w:tab w:val="left" w:pos="7328"/>
+          <w:tab w:val="left" w:pos="8244"/>
+          <w:tab w:val="left" w:pos="9160"/>
+          <w:tab w:val="left" w:pos="10076"/>
+          <w:tab w:val="left" w:pos="10992"/>
+          <w:tab w:val="left" w:pos="11908"/>
+          <w:tab w:val="left" w:pos="12824"/>
+          <w:tab w:val="left" w:pos="13740"/>
+          <w:tab w:val="left" w:pos="14656"/>
+        </w:tabs>
+        <w:spacing w:after="0" w:line="240" w:lineRule="auto"/>
+        <w:rPr>
+          <w:rFonts w:ascii="Consolas" w:eastAsia="Times New Roman" w:hAnsi="Consolas" w:cs="Consolas"/>
+          <w:color w:val="24292E"/>
+          <w:sz w:val="20"/>
+        </w:rPr>
+      </w:pPr>
+      <w:r>
+        <w:rPr>
+          <w:rFonts w:ascii="Consolas" w:eastAsia="Times New Roman" w:hAnsi="Consolas" w:cs="Consolas"/>
+          <w:color w:val="24292E"/>
+          <w:sz w:val="20"/>
+        </w:rPr>
+        <w:t>Teacher Stamat Shop added mark 4 to student Gosho Petrov in English.</w:t>
+      </w:r>
+    </w:p>
+    <w:p>
+      <w:pPr>
+        <w:shd w:val="clear" w:color="auto" w:fill="F6F8FA"/>
+        <w:tabs>
+          <w:tab w:val="left" w:pos="916"/>
+          <w:tab w:val="left" w:pos="1832"/>
+          <w:tab w:val="left" w:pos="2748"/>
+          <w:tab w:val="left" w:pos="3664"/>
+          <w:tab w:val="left" w:pos="4580"/>
+          <w:tab w:val="left" w:pos="5496"/>
+          <w:tab w:val="left" w:pos="6412"/>
+          <w:tab w:val="left" w:pos="7328"/>
+          <w:tab w:val="left" w:pos="8244"/>
+          <w:tab w:val="left" w:pos="9160"/>
+          <w:tab w:val="left" w:pos="10076"/>
+          <w:tab w:val="left" w:pos="10992"/>
+          <w:tab w:val="left" w:pos="11908"/>
+          <w:tab w:val="left" w:pos="12824"/>
+          <w:tab w:val="left" w:pos="13740"/>
+          <w:tab w:val="left" w:pos="14656"/>
+        </w:tabs>
+        <w:spacing w:after="0" w:line="240" w:lineRule="auto"/>
+        <w:rPr>
+          <w:rFonts w:ascii="Consolas" w:eastAsia="Times New Roman" w:hAnsi="Consolas" w:cs="Consolas"/>
+          <w:color w:val="24292E"/>
+          <w:sz w:val="20"/>
+        </w:rPr>
+      </w:pPr>
+      <w:r>
+        <w:rPr>
+          <w:rFonts w:ascii="Consolas" w:eastAsia="Times New Roman" w:hAnsi="Consolas" w:cs="Consolas"/>
+          <w:color w:val="24292E"/>
+          <w:sz w:val="20"/>
+        </w:rPr>
+        <w:t>Teacher Stamat Shop added mark 3 to student Pesho Petrov in English.</w:t>
+      </w:r>
+    </w:p>
+    <w:p>
+      <w:pPr>
+        <w:shd w:val="clear" w:color="auto" w:fill="F6F8FA"/>
+        <w:tabs>
+          <w:tab w:val="left" w:pos="916"/>
+          <w:tab w:val="left" w:pos="1832"/>
+          <w:tab w:val="left" w:pos="2748"/>
+          <w:tab w:val="left" w:pos="3664"/>
+          <w:tab w:val="left" w:pos="4580"/>
+          <w:tab w:val="left" w:pos="5496"/>
+          <w:tab w:val="left" w:pos="6412"/>
+          <w:tab w:val="left" w:pos="7328"/>
+          <w:tab w:val="left" w:pos="8244"/>
+          <w:tab w:val="left" w:pos="9160"/>
+          <w:tab w:val="left" w:pos="10076"/>
+          <w:tab w:val="left" w:pos="10992"/>
+          <w:tab w:val="left" w:pos="11908"/>
+          <w:tab w:val="left" w:pos="12824"/>
+          <w:tab w:val="left" w:pos="13740"/>
+          <w:tab w:val="left" w:pos="14656"/>
+        </w:tabs>
+        <w:spacing w:after="0" w:line="240" w:lineRule="auto"/>
+        <w:rPr>
+          <w:rFonts w:ascii="Consolas" w:eastAsia="Times New Roman" w:hAnsi="Consolas" w:cs="Consolas"/>
+          <w:color w:val="24292E"/>
+          <w:sz w:val="20"/>
+        </w:rPr>
+      </w:pPr>
+      <w:r>
+        <w:rPr>
+          <w:rFonts w:ascii="Consolas" w:eastAsia="Times New Roman" w:hAnsi="Consolas" w:cs="Consolas"/>
+          <w:color w:val="24292E"/>
+          <w:sz w:val="20"/>
+        </w:rPr>
         <w:t>The student has these marks:</w:t>
       </w:r>
     </w:p>
@@ -6513,6 +6630,7 @@
   <w:style w:type="paragraph" w:default="1" w:styleId="Normal">
     <w:name w:val="Normal"/>
     <w:qFormat/>
+    <w:rsid w:val="003F49B7"/>
   </w:style>
   <w:style w:type="paragraph" w:styleId="Heading3">
     <w:name w:val="heading 3"/>

</xml_diff>